<commit_message>
Chapter 2 part 9&10 finished
学完了第二章9、10节，展示例子做完了
</commit_message>
<xml_diff>
--- a/智能社：JavaScript教程-从入门到精通/notes.docx
+++ b/智能社：JavaScript教程-从入门到精通/notes.docx
@@ -5687,11 +5687,6 @@
       </w:r>
     </w:p>
     <w:p>
-      <w:pPr>
-        <w:rPr>
-          <w:rFonts w:hint="eastAsia"/>
-        </w:rPr>
-      </w:pPr>
       <w:r>
         <w:rPr>
           <w:rFonts w:hint="eastAsia"/>
@@ -5718,11 +5713,6 @@
       </w:r>
     </w:p>
     <w:p>
-      <w:pPr>
-        <w:rPr>
-          <w:rFonts w:hint="eastAsia"/>
-        </w:rPr>
-      </w:pPr>
       <w:r>
         <w:rPr>
           <w:rFonts w:hint="eastAsia"/>
@@ -5761,11 +5751,6 @@
       </w:r>
     </w:p>
     <w:p>
-      <w:pPr>
-        <w:rPr>
-          <w:rFonts w:hint="eastAsia"/>
-        </w:rPr>
-      </w:pPr>
       <w:r>
         <w:rPr>
           <w:rFonts w:hint="eastAsia"/>
@@ -5822,11 +5807,6 @@
       </w:r>
     </w:p>
     <w:p>
-      <w:pPr>
-        <w:rPr>
-          <w:rFonts w:hint="eastAsia"/>
-        </w:rPr>
-      </w:pPr>
       <w:r>
         <w:rPr>
           <w:rFonts w:hint="eastAsia"/>
@@ -5911,9 +5891,6 @@
         <w:tabs>
           <w:tab w:val="left" w:pos="1260"/>
         </w:tabs>
-        <w:rPr>
-          <w:rFonts w:hint="eastAsia"/>
-        </w:rPr>
       </w:pPr>
       <w:r>
         <w:tab/>
@@ -5936,9 +5913,6 @@
         <w:tabs>
           <w:tab w:val="left" w:pos="1260"/>
         </w:tabs>
-        <w:rPr>
-          <w:rFonts w:hint="eastAsia"/>
-        </w:rPr>
       </w:pPr>
       <w:r>
         <w:tab/>
@@ -5975,11 +5949,6 @@
       </w:r>
     </w:p>
     <w:p>
-      <w:pPr>
-        <w:rPr>
-          <w:rFonts w:hint="eastAsia"/>
-        </w:rPr>
-      </w:pPr>
       <w:r>
         <w:rPr>
           <w:rFonts w:hint="eastAsia"/>
@@ -5994,11 +5963,6 @@
       </w:r>
     </w:p>
     <w:p>
-      <w:pPr>
-        <w:rPr>
-          <w:rFonts w:hint="eastAsia"/>
-        </w:rPr>
-      </w:pPr>
       <w:r>
         <w:rPr>
           <w:rFonts w:hint="eastAsia"/>
@@ -6079,11 +6043,6 @@
       </w:r>
     </w:p>
     <w:p>
-      <w:pPr>
-        <w:rPr>
-          <w:rFonts w:hint="eastAsia"/>
-        </w:rPr>
-      </w:pPr>
       <w:r>
         <w:rPr>
           <w:rFonts w:hint="eastAsia"/>
@@ -6190,18 +6149,11 @@
         <w:t>）</w:t>
       </w:r>
     </w:p>
-    <w:p>
-      <w:pPr>
-        <w:rPr>
-          <w:rFonts w:hint="eastAsia"/>
-        </w:rPr>
-      </w:pPr>
-    </w:p>
+    <w:p/>
     <w:p>
       <w:pPr>
         <w:pStyle w:val="3"/>
         <w:rPr>
-          <w:rFonts w:hint="eastAsia"/>
           <w:color w:val="FF0000"/>
         </w:rPr>
       </w:pPr>
@@ -6221,11 +6173,6 @@
       </w:r>
     </w:p>
     <w:p>
-      <w:pPr>
-        <w:rPr>
-          <w:rFonts w:hint="eastAsia"/>
-        </w:rPr>
-      </w:pPr>
       <w:r>
         <w:rPr>
           <w:rFonts w:hint="eastAsia"/>
@@ -6240,11 +6187,6 @@
       </w:r>
     </w:p>
     <w:p>
-      <w:pPr>
-        <w:rPr>
-          <w:rFonts w:hint="eastAsia"/>
-        </w:rPr>
-      </w:pPr>
       <w:r>
         <w:rPr>
           <w:rFonts w:hint="eastAsia"/>
@@ -6265,11 +6207,6 @@
       </w:r>
     </w:p>
     <w:p>
-      <w:pPr>
-        <w:rPr>
-          <w:rFonts w:hint="eastAsia"/>
-        </w:rPr>
-      </w:pPr>
       <w:r>
         <w:rPr>
           <w:rFonts w:hint="eastAsia"/>
@@ -6302,11 +6239,6 @@
       </w:r>
     </w:p>
     <w:p>
-      <w:pPr>
-        <w:rPr>
-          <w:rFonts w:hint="eastAsia"/>
-        </w:rPr>
-      </w:pPr>
       <w:r>
         <w:rPr>
           <w:rFonts w:hint="eastAsia"/>
@@ -6339,11 +6271,6 @@
       </w:r>
     </w:p>
     <w:p>
-      <w:pPr>
-        <w:rPr>
-          <w:rFonts w:hint="eastAsia"/>
-        </w:rPr>
-      </w:pPr>
       <w:r>
         <w:rPr>
           <w:rFonts w:hint="eastAsia"/>
@@ -6382,11 +6309,6 @@
       </w:r>
     </w:p>
     <w:p>
-      <w:pPr>
-        <w:rPr>
-          <w:rFonts w:hint="eastAsia"/>
-        </w:rPr>
-      </w:pPr>
       <w:r>
         <w:rPr>
           <w:rFonts w:hint="eastAsia"/>
@@ -6401,11 +6323,6 @@
       </w:r>
     </w:p>
     <w:p>
-      <w:pPr>
-        <w:rPr>
-          <w:rFonts w:hint="eastAsia"/>
-        </w:rPr>
-      </w:pPr>
       <w:r>
         <w:rPr>
           <w:rFonts w:hint="eastAsia"/>
@@ -6432,11 +6349,6 @@
       </w:r>
     </w:p>
     <w:p>
-      <w:pPr>
-        <w:rPr>
-          <w:rFonts w:hint="eastAsia"/>
-        </w:rPr>
-      </w:pPr>
       <w:r>
         <w:rPr>
           <w:rFonts w:hint="eastAsia"/>
@@ -6481,11 +6393,6 @@
       </w:r>
     </w:p>
     <w:p>
-      <w:pPr>
-        <w:rPr>
-          <w:rFonts w:hint="eastAsia"/>
-        </w:rPr>
-      </w:pPr>
       <w:r>
         <w:rPr>
           <w:rFonts w:hint="eastAsia"/>
@@ -6530,11 +6437,6 @@
       </w:r>
     </w:p>
     <w:p>
-      <w:pPr>
-        <w:rPr>
-          <w:rFonts w:hint="eastAsia"/>
-        </w:rPr>
-      </w:pPr>
       <w:r>
         <w:rPr>
           <w:rFonts w:hint="eastAsia"/>
@@ -6548,18 +6450,11 @@
         <w:t>·数组使用原则：数组中应该只存一种类型的变量</w:t>
       </w:r>
     </w:p>
-    <w:p>
-      <w:pPr>
-        <w:rPr>
-          <w:rFonts w:hint="eastAsia"/>
-        </w:rPr>
-      </w:pPr>
-    </w:p>
+    <w:p/>
     <w:p>
       <w:pPr>
         <w:pStyle w:val="3"/>
         <w:rPr>
-          <w:rFonts w:hint="eastAsia"/>
           <w:color w:val="FF0000"/>
         </w:rPr>
       </w:pPr>
@@ -6579,11 +6474,6 @@
       </w:r>
     </w:p>
     <w:p>
-      <w:pPr>
-        <w:rPr>
-          <w:rFonts w:hint="eastAsia"/>
-        </w:rPr>
-      </w:pPr>
       <w:r>
         <w:rPr>
           <w:rFonts w:hint="eastAsia"/>
@@ -6604,11 +6494,6 @@
       </w:r>
     </w:p>
     <w:p>
-      <w:pPr>
-        <w:rPr>
-          <w:rFonts w:hint="eastAsia"/>
-        </w:rPr>
-      </w:pPr>
       <w:r>
         <w:rPr>
           <w:rFonts w:hint="eastAsia"/>
@@ -6659,11 +6544,6 @@
       </w:r>
     </w:p>
     <w:p>
-      <w:pPr>
-        <w:rPr>
-          <w:rFonts w:hint="eastAsia"/>
-        </w:rPr>
-      </w:pPr>
       <w:r>
         <w:rPr>
           <w:rFonts w:hint="eastAsia"/>
@@ -6714,11 +6594,6 @@
       </w:r>
     </w:p>
     <w:p>
-      <w:pPr>
-        <w:rPr>
-          <w:rFonts w:hint="eastAsia"/>
-        </w:rPr>
-      </w:pPr>
       <w:r>
         <w:rPr>
           <w:rFonts w:hint="eastAsia"/>
@@ -6739,11 +6614,6 @@
       </w:r>
     </w:p>
     <w:p>
-      <w:pPr>
-        <w:rPr>
-          <w:rFonts w:hint="eastAsia"/>
-        </w:rPr>
-      </w:pPr>
       <w:r>
         <w:rPr>
           <w:rFonts w:hint="eastAsia"/>
@@ -6782,11 +6652,6 @@
       </w:r>
     </w:p>
     <w:p>
-      <w:pPr>
-        <w:rPr>
-          <w:rFonts w:hint="eastAsia"/>
-        </w:rPr>
-      </w:pPr>
       <w:r>
         <w:rPr>
           <w:rFonts w:hint="eastAsia"/>
@@ -6825,11 +6690,6 @@
       </w:r>
     </w:p>
     <w:p>
-      <w:pPr>
-        <w:rPr>
-          <w:rFonts w:hint="eastAsia"/>
-        </w:rPr>
-      </w:pPr>
       <w:r>
         <w:rPr>
           <w:rFonts w:hint="eastAsia"/>
@@ -6892,11 +6752,6 @@
       </w:r>
     </w:p>
     <w:p>
-      <w:pPr>
-        <w:rPr>
-          <w:rFonts w:hint="eastAsia"/>
-        </w:rPr>
-      </w:pPr>
       <w:r>
         <w:rPr>
           <w:rFonts w:hint="eastAsia"/>
@@ -6959,11 +6814,6 @@
       </w:r>
     </w:p>
     <w:p>
-      <w:pPr>
-        <w:rPr>
-          <w:rFonts w:hint="eastAsia"/>
-        </w:rPr>
-      </w:pPr>
       <w:r>
         <w:rPr>
           <w:rFonts w:hint="eastAsia"/>
@@ -7019,32 +6869,13 @@
         <w:t>）</w:t>
       </w:r>
     </w:p>
-    <w:p>
-      <w:pPr>
-        <w:rPr>
-          <w:rFonts w:hint="eastAsia"/>
-        </w:rPr>
-      </w:pPr>
-    </w:p>
-    <w:p>
-      <w:pPr>
-        <w:rPr>
-          <w:rFonts w:hint="eastAsia"/>
-        </w:rPr>
-      </w:pPr>
-    </w:p>
-    <w:p>
-      <w:pPr>
-        <w:rPr>
-          <w:rFonts w:hint="eastAsia"/>
-        </w:rPr>
-      </w:pPr>
-    </w:p>
+    <w:p/>
+    <w:p/>
+    <w:p/>
     <w:p>
       <w:pPr>
         <w:pStyle w:val="3"/>
         <w:rPr>
-          <w:rFonts w:hint="eastAsia"/>
           <w:color w:val="FF0000"/>
         </w:rPr>
       </w:pPr>
@@ -7071,11 +6902,6 @@
       </w:r>
     </w:p>
     <w:p>
-      <w:pPr>
-        <w:rPr>
-          <w:rFonts w:hint="eastAsia"/>
-        </w:rPr>
-      </w:pPr>
       <w:r>
         <w:rPr>
           <w:rFonts w:hint="eastAsia"/>
@@ -7114,11 +6940,6 @@
       </w:r>
     </w:p>
     <w:p>
-      <w:pPr>
-        <w:rPr>
-          <w:rFonts w:hint="eastAsia"/>
-        </w:rPr>
-      </w:pPr>
       <w:r>
         <w:rPr>
           <w:rFonts w:hint="eastAsia"/>
@@ -7163,11 +6984,6 @@
       </w:r>
     </w:p>
     <w:p>
-      <w:pPr>
-        <w:rPr>
-          <w:rFonts w:hint="eastAsia"/>
-        </w:rPr>
-      </w:pPr>
       <w:r>
         <w:rPr>
           <w:rFonts w:hint="eastAsia"/>
@@ -7224,11 +7040,6 @@
       </w:r>
     </w:p>
     <w:p>
-      <w:pPr>
-        <w:rPr>
-          <w:rFonts w:hint="eastAsia"/>
-        </w:rPr>
-      </w:pPr>
       <w:r>
         <w:rPr>
           <w:rFonts w:hint="eastAsia"/>
@@ -7265,16 +7076,12 @@
         <w:tabs>
           <w:tab w:val="left" w:pos="1260"/>
         </w:tabs>
-        <w:rPr>
-          <w:rFonts w:hint="eastAsia"/>
-        </w:rPr>
       </w:pPr>
     </w:p>
     <w:p>
       <w:pPr>
         <w:pStyle w:val="3"/>
         <w:rPr>
-          <w:rFonts w:hint="eastAsia"/>
           <w:color w:val="FF0000"/>
         </w:rPr>
       </w:pPr>
@@ -7287,11 +7094,6 @@
       </w:r>
     </w:p>
     <w:p>
-      <w:pPr>
-        <w:rPr>
-          <w:rFonts w:hint="eastAsia"/>
-        </w:rPr>
-      </w:pPr>
       <w:r>
         <w:rPr>
           <w:rFonts w:hint="eastAsia"/>
@@ -7306,11 +7108,6 @@
       </w:r>
     </w:p>
     <w:p>
-      <w:pPr>
-        <w:rPr>
-          <w:rFonts w:hint="eastAsia"/>
-        </w:rPr>
-      </w:pPr>
       <w:r>
         <w:rPr>
           <w:rFonts w:hint="eastAsia"/>
@@ -7367,11 +7164,6 @@
       </w:r>
     </w:p>
     <w:p>
-      <w:pPr>
-        <w:rPr>
-          <w:rFonts w:hint="eastAsia"/>
-        </w:rPr>
-      </w:pPr>
       <w:r>
         <w:rPr>
           <w:rFonts w:hint="eastAsia"/>
@@ -7410,11 +7202,6 @@
       </w:r>
     </w:p>
     <w:p>
-      <w:pPr>
-        <w:rPr>
-          <w:rFonts w:hint="eastAsia"/>
-        </w:rPr>
-      </w:pPr>
       <w:r>
         <w:rPr>
           <w:rFonts w:hint="eastAsia"/>
@@ -7453,11 +7240,6 @@
       </w:r>
     </w:p>
     <w:p>
-      <w:pPr>
-        <w:rPr>
-          <w:rFonts w:hint="eastAsia"/>
-        </w:rPr>
-      </w:pPr>
       <w:r>
         <w:rPr>
           <w:rFonts w:hint="eastAsia"/>
@@ -7526,11 +7308,6 @@
       </w:r>
     </w:p>
     <w:p>
-      <w:pPr>
-        <w:rPr>
-          <w:rFonts w:hint="eastAsia"/>
-        </w:rPr>
-      </w:pPr>
       <w:r>
         <w:rPr>
           <w:rFonts w:hint="eastAsia"/>
@@ -7569,11 +7346,6 @@
       </w:r>
     </w:p>
     <w:p>
-      <w:pPr>
-        <w:rPr>
-          <w:rFonts w:hint="eastAsia"/>
-        </w:rPr>
-      </w:pPr>
       <w:r>
         <w:rPr>
           <w:rFonts w:hint="eastAsia"/>
@@ -7612,11 +7384,6 @@
       </w:r>
     </w:p>
     <w:p>
-      <w:pPr>
-        <w:rPr>
-          <w:rFonts w:hint="eastAsia"/>
-        </w:rPr>
-      </w:pPr>
       <w:r>
         <w:rPr>
           <w:rFonts w:hint="eastAsia"/>
@@ -7653,17 +7420,11 @@
         <w:tabs>
           <w:tab w:val="left" w:pos="1260"/>
         </w:tabs>
-        <w:rPr>
-          <w:rFonts w:hint="eastAsia"/>
-        </w:rPr>
       </w:pPr>
     </w:p>
     <w:p>
       <w:pPr>
         <w:pStyle w:val="3"/>
-        <w:rPr>
-          <w:rFonts w:hint="eastAsia"/>
-        </w:rPr>
       </w:pPr>
       <w:r>
         <w:rPr>
@@ -7673,11 +7434,6 @@
       </w:r>
     </w:p>
     <w:p>
-      <w:pPr>
-        <w:rPr>
-          <w:rFonts w:hint="eastAsia"/>
-        </w:rPr>
-      </w:pPr>
       <w:r>
         <w:rPr>
           <w:rFonts w:hint="eastAsia"/>
@@ -7698,11 +7454,6 @@
       </w:r>
     </w:p>
     <w:p>
-      <w:pPr>
-        <w:rPr>
-          <w:rFonts w:hint="eastAsia"/>
-        </w:rPr>
-      </w:pPr>
       <w:r>
         <w:rPr>
           <w:rFonts w:hint="eastAsia"/>
@@ -7741,11 +7492,6 @@
       </w:r>
     </w:p>
     <w:p>
-      <w:pPr>
-        <w:rPr>
-          <w:rFonts w:hint="eastAsia"/>
-        </w:rPr>
-      </w:pPr>
       <w:r>
         <w:rPr>
           <w:rFonts w:hint="eastAsia"/>
@@ -7777,19 +7523,8 @@
         <w:t>设置样式</w:t>
       </w:r>
     </w:p>
-    <w:p>
-      <w:pPr>
-        <w:rPr>
-          <w:rFonts w:hint="eastAsia"/>
-        </w:rPr>
-      </w:pPr>
-    </w:p>
-    <w:p>
-      <w:pPr>
-        <w:rPr>
-          <w:rFonts w:hint="eastAsia"/>
-        </w:rPr>
-      </w:pPr>
+    <w:p/>
+    <w:p>
       <w:r>
         <w:rPr>
           <w:rFonts w:hint="eastAsia"/>
@@ -7974,19 +7709,8 @@
         <w:t>都可以</w:t>
       </w:r>
     </w:p>
-    <w:p>
-      <w:pPr>
-        <w:rPr>
-          <w:rFonts w:hint="eastAsia"/>
-        </w:rPr>
-      </w:pPr>
-    </w:p>
-    <w:p>
-      <w:pPr>
-        <w:rPr>
-          <w:rFonts w:hint="eastAsia"/>
-        </w:rPr>
-      </w:pPr>
+    <w:p/>
+    <w:p>
       <w:r>
         <w:rPr>
           <w:rFonts w:hint="eastAsia"/>
@@ -8043,11 +7767,6 @@
       </w:r>
     </w:p>
     <w:p>
-      <w:pPr>
-        <w:rPr>
-          <w:rFonts w:hint="eastAsia"/>
-        </w:rPr>
-      </w:pPr>
       <w:r>
         <w:rPr>
           <w:rFonts w:hint="eastAsia"/>
@@ -8067,19 +7786,8 @@
         <w:t>里面，代码越短，加载得越快（功能一样的前提下）</w:t>
       </w:r>
     </w:p>
-    <w:p>
-      <w:pPr>
-        <w:rPr>
-          <w:rFonts w:hint="eastAsia"/>
-        </w:rPr>
-      </w:pPr>
-    </w:p>
-    <w:p>
-      <w:pPr>
-        <w:rPr>
-          <w:rFonts w:hint="eastAsia"/>
-        </w:rPr>
-      </w:pPr>
+    <w:p/>
+    <w:p>
       <w:r>
         <w:rPr>
           <w:rFonts w:hint="eastAsia"/>
@@ -8106,11 +7814,6 @@
       </w:r>
     </w:p>
     <w:p>
-      <w:pPr>
-        <w:rPr>
-          <w:rFonts w:hint="eastAsia"/>
-        </w:rPr>
-      </w:pPr>
       <w:r>
         <w:rPr>
           <w:rFonts w:hint="eastAsia"/>
@@ -8161,11 +7864,6 @@
       </w:r>
     </w:p>
     <w:p>
-      <w:pPr>
-        <w:rPr>
-          <w:rFonts w:hint="eastAsia"/>
-        </w:rPr>
-      </w:pPr>
       <w:r>
         <w:rPr>
           <w:rFonts w:hint="eastAsia"/>
@@ -8265,13 +7963,30 @@
         </w:rPr>
         <w:t>9</w:t>
       </w:r>
+      <w:r>
+        <w:rPr>
+          <w:rFonts w:hint="eastAsia"/>
+          <w:sz w:val="36"/>
+          <w:szCs w:val="36"/>
+        </w:rPr>
+        <w:t>、</w:t>
+      </w:r>
+      <w:r>
+        <w:rPr>
+          <w:rFonts w:hint="eastAsia"/>
+          <w:sz w:val="36"/>
+          <w:szCs w:val="36"/>
+        </w:rPr>
+        <w:t>10</w:t>
+      </w:r>
     </w:p>
     <w:p>
       <w:pPr>
         <w:pStyle w:val="3"/>
         <w:rPr>
-          <w:rFonts w:hint="eastAsia"/>
           <w:color w:val="FF0000"/>
+          <w:sz w:val="36"/>
+          <w:szCs w:val="36"/>
         </w:rPr>
       </w:pPr>
       <w:r>
@@ -8279,7 +7994,14 @@
           <w:rFonts w:hint="eastAsia"/>
           <w:color w:val="FF0000"/>
         </w:rPr>
-        <w:t>定时器的作用</w:t>
+        <w:t>定时器的</w:t>
+      </w:r>
+      <w:r>
+        <w:rPr>
+          <w:rFonts w:hint="eastAsia"/>
+          <w:color w:val="FF0000"/>
+        </w:rPr>
+        <w:t>使用</w:t>
       </w:r>
     </w:p>
     <w:p>
@@ -8288,6 +8010,18 @@
           <w:rFonts w:hint="eastAsia"/>
         </w:rPr>
       </w:pPr>
+      <w:r>
+        <w:rPr>
+          <w:rFonts w:hint="eastAsia"/>
+        </w:rPr>
+        <w:tab/>
+      </w:r>
+      <w:r>
+        <w:rPr>
+          <w:rFonts w:hint="eastAsia"/>
+        </w:rPr>
+        <w:t>·开启定时器</w:t>
+      </w:r>
     </w:p>
     <w:p>
       <w:pPr>
@@ -8295,6 +8029,69 @@
           <w:rFonts w:hint="eastAsia"/>
         </w:rPr>
       </w:pPr>
+      <w:r>
+        <w:rPr>
+          <w:rFonts w:hint="eastAsia"/>
+        </w:rPr>
+        <w:tab/>
+      </w:r>
+      <w:r>
+        <w:rPr>
+          <w:rFonts w:hint="eastAsia"/>
+        </w:rPr>
+        <w:tab/>
+      </w:r>
+      <w:r>
+        <w:rPr>
+          <w:rFonts w:hint="eastAsia"/>
+        </w:rPr>
+        <w:t>·</w:t>
+      </w:r>
+      <w:r>
+        <w:t>setInterval</w:t>
+      </w:r>
+      <w:r>
+        <w:rPr>
+          <w:rFonts w:hint="eastAsia"/>
+        </w:rPr>
+        <w:tab/>
+      </w:r>
+      <w:r>
+        <w:rPr>
+          <w:rFonts w:hint="eastAsia"/>
+        </w:rPr>
+        <w:tab/>
+      </w:r>
+      <w:r>
+        <w:rPr>
+          <w:rFonts w:hint="eastAsia"/>
+        </w:rPr>
+        <w:t>间隔型（</w:t>
+      </w:r>
+      <w:r>
+        <w:rPr>
+          <w:rFonts w:hint="eastAsia"/>
+        </w:rPr>
+        <w:t>每</w:t>
+      </w:r>
+      <w:r>
+        <w:rPr>
+          <w:rFonts w:hint="eastAsia"/>
+        </w:rPr>
+        <w:t>隔</w:t>
+      </w:r>
+      <w:r>
+        <w:rPr>
+          <w:rFonts w:hint="eastAsia"/>
+        </w:rPr>
+        <w:t>xx</w:t>
+      </w:r>
+      <w:r>
+        <w:rPr>
+          <w:rFonts w:hint="eastAsia"/>
+        </w:rPr>
+        <w:t>毫秒就执行一次）</w:t>
+      </w:r>
     </w:p>
     <w:p>
       <w:pPr>
@@ -8302,6 +8099,57 @@
           <w:rFonts w:hint="eastAsia"/>
         </w:rPr>
       </w:pPr>
+      <w:r>
+        <w:rPr>
+          <w:rFonts w:hint="eastAsia"/>
+        </w:rPr>
+        <w:tab/>
+      </w:r>
+      <w:r>
+        <w:rPr>
+          <w:rFonts w:hint="eastAsia"/>
+        </w:rPr>
+        <w:tab/>
+      </w:r>
+      <w:r>
+        <w:rPr>
+          <w:rFonts w:hint="eastAsia"/>
+        </w:rPr>
+        <w:t>·</w:t>
+      </w:r>
+      <w:r>
+        <w:t>setTimeout</w:t>
+      </w:r>
+      <w:r>
+        <w:rPr>
+          <w:rFonts w:hint="eastAsia"/>
+        </w:rPr>
+        <w:tab/>
+      </w:r>
+      <w:r>
+        <w:rPr>
+          <w:rFonts w:hint="eastAsia"/>
+        </w:rPr>
+        <w:tab/>
+      </w:r>
+      <w:r>
+        <w:rPr>
+          <w:rFonts w:hint="eastAsia"/>
+        </w:rPr>
+        <w:t>延时型（间隔</w:t>
+      </w:r>
+      <w:r>
+        <w:rPr>
+          <w:rFonts w:hint="eastAsia"/>
+        </w:rPr>
+        <w:t>xx</w:t>
+      </w:r>
+      <w:r>
+        <w:rPr>
+          <w:rFonts w:hint="eastAsia"/>
+        </w:rPr>
+        <w:t>毫秒只执行一次）</w:t>
+      </w:r>
     </w:p>
     <w:p>
       <w:pPr>
@@ -8309,6 +8157,18 @@
           <w:rFonts w:hint="eastAsia"/>
         </w:rPr>
       </w:pPr>
+      <w:r>
+        <w:rPr>
+          <w:rFonts w:hint="eastAsia"/>
+        </w:rPr>
+        <w:tab/>
+      </w:r>
+      <w:r>
+        <w:rPr>
+          <w:rFonts w:hint="eastAsia"/>
+        </w:rPr>
+        <w:t>·停止定时器</w:t>
+      </w:r>
     </w:p>
     <w:p>
       <w:pPr>
@@ -8316,6 +8176,1643 @@
           <w:rFonts w:hint="eastAsia"/>
         </w:rPr>
       </w:pPr>
+      <w:r>
+        <w:rPr>
+          <w:rFonts w:hint="eastAsia"/>
+        </w:rPr>
+        <w:tab/>
+      </w:r>
+      <w:r>
+        <w:rPr>
+          <w:rFonts w:hint="eastAsia"/>
+        </w:rPr>
+        <w:tab/>
+      </w:r>
+      <w:r>
+        <w:rPr>
+          <w:rFonts w:hint="eastAsia"/>
+        </w:rPr>
+        <w:t>·</w:t>
+      </w:r>
+      <w:r>
+        <w:t>clearInterval</w:t>
+      </w:r>
+      <w:r>
+        <w:rPr>
+          <w:rFonts w:hint="eastAsia"/>
+        </w:rPr>
+        <w:t>()</w:t>
+      </w:r>
+      <w:r>
+        <w:rPr>
+          <w:rFonts w:hint="eastAsia"/>
+        </w:rPr>
+        <w:tab/>
+      </w:r>
+      <w:r>
+        <w:rPr>
+          <w:rFonts w:hint="eastAsia"/>
+        </w:rPr>
+        <w:tab/>
+      </w:r>
+      <w:r>
+        <w:rPr>
+          <w:rFonts w:hint="eastAsia"/>
+        </w:rPr>
+        <w:t>关闭定时器的时候，要指明是关闭哪个定时器</w:t>
+      </w:r>
+    </w:p>
+    <w:p>
+      <w:pPr>
+        <w:rPr>
+          <w:rFonts w:hint="eastAsia"/>
+        </w:rPr>
+      </w:pPr>
+      <w:r>
+        <w:rPr>
+          <w:rFonts w:hint="eastAsia"/>
+        </w:rPr>
+        <w:tab/>
+      </w:r>
+      <w:r>
+        <w:rPr>
+          <w:rFonts w:hint="eastAsia"/>
+        </w:rPr>
+        <w:tab/>
+      </w:r>
+      <w:r>
+        <w:rPr>
+          <w:rFonts w:hint="eastAsia"/>
+        </w:rPr>
+        <w:t>·</w:t>
+      </w:r>
+      <w:r>
+        <w:rPr>
+          <w:rFonts w:hint="eastAsia"/>
+        </w:rPr>
+        <w:t>clear</w:t>
+      </w:r>
+      <w:r>
+        <w:t>Timeout</w:t>
+      </w:r>
+      <w:r>
+        <w:rPr>
+          <w:rFonts w:hint="eastAsia"/>
+        </w:rPr>
+        <w:t>()</w:t>
+      </w:r>
+    </w:p>
+    <w:p>
+      <w:pPr>
+        <w:rPr>
+          <w:rFonts w:hint="eastAsia"/>
+        </w:rPr>
+      </w:pPr>
+      <w:r>
+        <w:rPr>
+          <w:rFonts w:hint="eastAsia"/>
+        </w:rPr>
+        <w:t>（例</w:t>
+      </w:r>
+      <w:r>
+        <w:rPr>
+          <w:rFonts w:hint="eastAsia"/>
+        </w:rPr>
+        <w:t>2_19</w:t>
+      </w:r>
+      <w:r>
+        <w:rPr>
+          <w:rFonts w:hint="eastAsia"/>
+        </w:rPr>
+        <w:t>）</w:t>
+      </w:r>
+    </w:p>
+    <w:p>
+      <w:pPr>
+        <w:rPr>
+          <w:rFonts w:hint="eastAsia"/>
+        </w:rPr>
+      </w:pPr>
+    </w:p>
+    <w:p>
+      <w:pPr>
+        <w:pStyle w:val="3"/>
+        <w:rPr>
+          <w:rFonts w:hint="eastAsia"/>
+          <w:color w:val="FF0000"/>
+        </w:rPr>
+      </w:pPr>
+      <w:r>
+        <w:rPr>
+          <w:rFonts w:hint="eastAsia"/>
+          <w:color w:val="FF0000"/>
+        </w:rPr>
+        <w:t>数码时钟</w:t>
+      </w:r>
+    </w:p>
+    <w:p>
+      <w:pPr>
+        <w:rPr>
+          <w:rFonts w:hint="eastAsia"/>
+        </w:rPr>
+      </w:pPr>
+      <w:r>
+        <w:rPr>
+          <w:rFonts w:hint="eastAsia"/>
+        </w:rPr>
+        <w:tab/>
+      </w:r>
+      <w:r>
+        <w:rPr>
+          <w:rFonts w:hint="eastAsia"/>
+        </w:rPr>
+        <w:t>·获取系统时间</w:t>
+      </w:r>
+      <w:r>
+        <w:rPr>
+          <w:rFonts w:hint="eastAsia"/>
+        </w:rPr>
+        <w:t>（获取出来的数据类型都是数字，不是字符串）</w:t>
+      </w:r>
+    </w:p>
+    <w:p>
+      <w:pPr>
+        <w:rPr>
+          <w:rFonts w:hint="eastAsia"/>
+        </w:rPr>
+      </w:pPr>
+      <w:r>
+        <w:rPr>
+          <w:rFonts w:hint="eastAsia"/>
+        </w:rPr>
+        <w:tab/>
+      </w:r>
+      <w:r>
+        <w:rPr>
+          <w:rFonts w:hint="eastAsia"/>
+        </w:rPr>
+        <w:tab/>
+      </w:r>
+      <w:r>
+        <w:rPr>
+          <w:rFonts w:hint="eastAsia"/>
+        </w:rPr>
+        <w:t>·</w:t>
+      </w:r>
+      <w:r>
+        <w:rPr>
+          <w:rFonts w:hint="eastAsia"/>
+        </w:rPr>
+        <w:t>Date</w:t>
+      </w:r>
+      <w:r>
+        <w:rPr>
+          <w:rFonts w:hint="eastAsia"/>
+        </w:rPr>
+        <w:t>对象</w:t>
+      </w:r>
+    </w:p>
+    <w:p>
+      <w:pPr>
+        <w:rPr>
+          <w:rFonts w:hint="eastAsia"/>
+        </w:rPr>
+      </w:pPr>
+      <w:r>
+        <w:rPr>
+          <w:rFonts w:hint="eastAsia"/>
+        </w:rPr>
+        <w:tab/>
+      </w:r>
+      <w:r>
+        <w:rPr>
+          <w:rFonts w:hint="eastAsia"/>
+        </w:rPr>
+        <w:tab/>
+      </w:r>
+      <w:r>
+        <w:rPr>
+          <w:rFonts w:hint="eastAsia"/>
+        </w:rPr>
+        <w:t>·</w:t>
+      </w:r>
+      <w:r>
+        <w:rPr>
+          <w:rFonts w:hint="eastAsia"/>
+        </w:rPr>
+        <w:t>getHours</w:t>
+      </w:r>
+      <w:r>
+        <w:rPr>
+          <w:rFonts w:hint="eastAsia"/>
+        </w:rPr>
+        <w:t>、</w:t>
+      </w:r>
+      <w:r>
+        <w:rPr>
+          <w:rFonts w:hint="eastAsia"/>
+        </w:rPr>
+        <w:t>getMinutes</w:t>
+      </w:r>
+      <w:r>
+        <w:rPr>
+          <w:rFonts w:hint="eastAsia"/>
+        </w:rPr>
+        <w:t>、</w:t>
+      </w:r>
+      <w:r>
+        <w:rPr>
+          <w:rFonts w:hint="eastAsia"/>
+        </w:rPr>
+        <w:t>getSeconds</w:t>
+      </w:r>
+    </w:p>
+    <w:p>
+      <w:pPr>
+        <w:rPr>
+          <w:rFonts w:hint="eastAsia"/>
+        </w:rPr>
+      </w:pPr>
+      <w:r>
+        <w:rPr>
+          <w:rFonts w:hint="eastAsia"/>
+        </w:rPr>
+        <w:tab/>
+      </w:r>
+      <w:r>
+        <w:rPr>
+          <w:rFonts w:hint="eastAsia"/>
+        </w:rPr>
+        <w:tab/>
+      </w:r>
+      <w:r>
+        <w:rPr>
+          <w:rFonts w:hint="eastAsia"/>
+        </w:rPr>
+        <w:t>·获取年：</w:t>
+      </w:r>
+      <w:r>
+        <w:rPr>
+          <w:rFonts w:hint="eastAsia"/>
+        </w:rPr>
+        <w:t>getFullYear()</w:t>
+      </w:r>
+    </w:p>
+    <w:p>
+      <w:pPr>
+        <w:rPr>
+          <w:rFonts w:hint="eastAsia"/>
+        </w:rPr>
+      </w:pPr>
+      <w:r>
+        <w:rPr>
+          <w:rFonts w:hint="eastAsia"/>
+        </w:rPr>
+        <w:tab/>
+      </w:r>
+      <w:r>
+        <w:rPr>
+          <w:rFonts w:hint="eastAsia"/>
+        </w:rPr>
+        <w:tab/>
+      </w:r>
+      <w:r>
+        <w:rPr>
+          <w:rFonts w:hint="eastAsia"/>
+        </w:rPr>
+        <w:t>·获取月：</w:t>
+      </w:r>
+      <w:r>
+        <w:rPr>
+          <w:rFonts w:hint="eastAsia"/>
+        </w:rPr>
+        <w:t>getMonth()+1</w:t>
+      </w:r>
+      <w:r>
+        <w:rPr>
+          <w:rFonts w:hint="eastAsia"/>
+        </w:rPr>
+        <w:t>，获取到的数字会比实际月份少</w:t>
+      </w:r>
+      <w:r>
+        <w:rPr>
+          <w:rFonts w:hint="eastAsia"/>
+        </w:rPr>
+        <w:t>1</w:t>
+      </w:r>
+      <w:r>
+        <w:rPr>
+          <w:rFonts w:hint="eastAsia"/>
+        </w:rPr>
+        <w:t>，所以要加</w:t>
+      </w:r>
+      <w:r>
+        <w:rPr>
+          <w:rFonts w:hint="eastAsia"/>
+        </w:rPr>
+        <w:t>1</w:t>
+      </w:r>
+    </w:p>
+    <w:p>
+      <w:pPr>
+        <w:rPr>
+          <w:rFonts w:hint="eastAsia"/>
+        </w:rPr>
+      </w:pPr>
+      <w:r>
+        <w:rPr>
+          <w:rFonts w:hint="eastAsia"/>
+        </w:rPr>
+        <w:tab/>
+      </w:r>
+      <w:r>
+        <w:rPr>
+          <w:rFonts w:hint="eastAsia"/>
+        </w:rPr>
+        <w:tab/>
+      </w:r>
+      <w:r>
+        <w:rPr>
+          <w:rFonts w:hint="eastAsia"/>
+        </w:rPr>
+        <w:t>·获取日：</w:t>
+      </w:r>
+      <w:r>
+        <w:rPr>
+          <w:rFonts w:hint="eastAsia"/>
+        </w:rPr>
+        <w:t>getDate()</w:t>
+      </w:r>
+    </w:p>
+    <w:p>
+      <w:pPr>
+        <w:rPr>
+          <w:rFonts w:hint="eastAsia"/>
+        </w:rPr>
+      </w:pPr>
+      <w:r>
+        <w:rPr>
+          <w:rFonts w:hint="eastAsia"/>
+        </w:rPr>
+        <w:tab/>
+      </w:r>
+      <w:r>
+        <w:rPr>
+          <w:rFonts w:hint="eastAsia"/>
+        </w:rPr>
+        <w:tab/>
+      </w:r>
+      <w:r>
+        <w:rPr>
+          <w:rFonts w:hint="eastAsia"/>
+        </w:rPr>
+        <w:t>·获取星期：</w:t>
+      </w:r>
+      <w:r>
+        <w:rPr>
+          <w:rFonts w:hint="eastAsia"/>
+        </w:rPr>
+        <w:t>getDay()</w:t>
+      </w:r>
+      <w:r>
+        <w:rPr>
+          <w:rFonts w:hint="eastAsia"/>
+        </w:rPr>
+        <w:t>，会获取到</w:t>
+      </w:r>
+      <w:r>
+        <w:rPr>
+          <w:rFonts w:hint="eastAsia"/>
+        </w:rPr>
+        <w:t>0-6</w:t>
+      </w:r>
+      <w:r>
+        <w:rPr>
+          <w:rFonts w:hint="eastAsia"/>
+        </w:rPr>
+        <w:t>的数字，</w:t>
+      </w:r>
+      <w:r>
+        <w:rPr>
+          <w:rFonts w:hint="eastAsia"/>
+        </w:rPr>
+        <w:t>0</w:t>
+      </w:r>
+      <w:r>
+        <w:rPr>
+          <w:rFonts w:hint="eastAsia"/>
+        </w:rPr>
+        <w:t>代表周日，类推</w:t>
+      </w:r>
+    </w:p>
+    <w:p>
+      <w:pPr>
+        <w:rPr>
+          <w:rFonts w:hint="eastAsia"/>
+        </w:rPr>
+      </w:pPr>
+      <w:r>
+        <w:rPr>
+          <w:rFonts w:hint="eastAsia"/>
+        </w:rPr>
+        <w:tab/>
+      </w:r>
+      <w:r>
+        <w:rPr>
+          <w:rFonts w:hint="eastAsia"/>
+        </w:rPr>
+        <w:t>·显示系统时间</w:t>
+      </w:r>
+    </w:p>
+    <w:p>
+      <w:pPr>
+        <w:rPr>
+          <w:rFonts w:hint="eastAsia"/>
+        </w:rPr>
+      </w:pPr>
+      <w:r>
+        <w:rPr>
+          <w:rFonts w:hint="eastAsia"/>
+        </w:rPr>
+        <w:tab/>
+      </w:r>
+      <w:r>
+        <w:rPr>
+          <w:rFonts w:hint="eastAsia"/>
+        </w:rPr>
+        <w:tab/>
+      </w:r>
+      <w:r>
+        <w:rPr>
+          <w:rFonts w:hint="eastAsia"/>
+        </w:rPr>
+        <w:t>·字符串连接</w:t>
+      </w:r>
+    </w:p>
+    <w:p>
+      <w:pPr>
+        <w:rPr>
+          <w:rFonts w:hint="eastAsia"/>
+        </w:rPr>
+      </w:pPr>
+      <w:r>
+        <w:rPr>
+          <w:rFonts w:hint="eastAsia"/>
+        </w:rPr>
+        <w:tab/>
+      </w:r>
+      <w:r>
+        <w:rPr>
+          <w:rFonts w:hint="eastAsia"/>
+        </w:rPr>
+        <w:tab/>
+      </w:r>
+      <w:r>
+        <w:rPr>
+          <w:rFonts w:hint="eastAsia"/>
+        </w:rPr>
+        <w:t>·空位补零</w:t>
+      </w:r>
+    </w:p>
+    <w:p>
+      <w:pPr>
+        <w:rPr>
+          <w:rFonts w:hint="eastAsia"/>
+        </w:rPr>
+      </w:pPr>
+      <w:r>
+        <w:rPr>
+          <w:rFonts w:hint="eastAsia"/>
+        </w:rPr>
+        <w:tab/>
+      </w:r>
+      <w:r>
+        <w:rPr>
+          <w:rFonts w:hint="eastAsia"/>
+        </w:rPr>
+        <w:t>·设置图片路径</w:t>
+      </w:r>
+    </w:p>
+    <w:p>
+      <w:pPr>
+        <w:rPr>
+          <w:rFonts w:hint="eastAsia"/>
+        </w:rPr>
+      </w:pPr>
+      <w:r>
+        <w:rPr>
+          <w:rFonts w:hint="eastAsia"/>
+        </w:rPr>
+        <w:tab/>
+      </w:r>
+      <w:r>
+        <w:rPr>
+          <w:rFonts w:hint="eastAsia"/>
+        </w:rPr>
+        <w:tab/>
+      </w:r>
+      <w:r>
+        <w:rPr>
+          <w:rFonts w:hint="eastAsia"/>
+        </w:rPr>
+        <w:t>·</w:t>
+      </w:r>
+      <w:r>
+        <w:rPr>
+          <w:rFonts w:hint="eastAsia"/>
+        </w:rPr>
+        <w:t>charAt()</w:t>
+      </w:r>
+      <w:r>
+        <w:rPr>
+          <w:rFonts w:hint="eastAsia"/>
+        </w:rPr>
+        <w:t xml:space="preserve"> </w:t>
+      </w:r>
+      <w:r>
+        <w:rPr>
+          <w:rFonts w:hint="eastAsia"/>
+        </w:rPr>
+        <w:t>替代</w:t>
+      </w:r>
+      <w:r>
+        <w:rPr>
+          <w:rFonts w:hint="eastAsia"/>
+        </w:rPr>
+        <w:t>[]</w:t>
+      </w:r>
+      <w:r>
+        <w:rPr>
+          <w:rFonts w:hint="eastAsia"/>
+        </w:rPr>
+        <w:tab/>
+      </w:r>
+      <w:r>
+        <w:rPr>
+          <w:rFonts w:hint="eastAsia"/>
+        </w:rPr>
+        <w:tab/>
+      </w:r>
+      <w:r>
+        <w:rPr>
+          <w:rFonts w:hint="eastAsia"/>
+        </w:rPr>
+        <w:t>解决兼容性问题</w:t>
+      </w:r>
+    </w:p>
+    <w:p>
+      <w:pPr>
+        <w:rPr>
+          <w:rFonts w:hint="eastAsia"/>
+        </w:rPr>
+      </w:pPr>
+      <w:r>
+        <w:rPr>
+          <w:rFonts w:hint="eastAsia"/>
+        </w:rPr>
+        <w:t>（例</w:t>
+      </w:r>
+      <w:r>
+        <w:rPr>
+          <w:rFonts w:hint="eastAsia"/>
+        </w:rPr>
+        <w:t>2_20</w:t>
+      </w:r>
+      <w:r>
+        <w:rPr>
+          <w:rFonts w:hint="eastAsia"/>
+        </w:rPr>
+        <w:t>）</w:t>
+      </w:r>
+    </w:p>
+    <w:p>
+      <w:pPr>
+        <w:rPr>
+          <w:rFonts w:hint="eastAsia"/>
+        </w:rPr>
+      </w:pPr>
+    </w:p>
+    <w:p>
+      <w:pPr>
+        <w:pStyle w:val="3"/>
+        <w:rPr>
+          <w:rFonts w:hint="eastAsia"/>
+          <w:color w:val="FF0000"/>
+        </w:rPr>
+      </w:pPr>
+      <w:r>
+        <w:rPr>
+          <w:rFonts w:hint="eastAsia"/>
+          <w:color w:val="FF0000"/>
+        </w:rPr>
+        <w:t>延时提示框</w:t>
+      </w:r>
+    </w:p>
+    <w:p>
+      <w:pPr>
+        <w:rPr>
+          <w:rFonts w:hint="eastAsia"/>
+        </w:rPr>
+      </w:pPr>
+      <w:r>
+        <w:rPr>
+          <w:rFonts w:hint="eastAsia"/>
+        </w:rPr>
+        <w:tab/>
+      </w:r>
+      <w:r>
+        <w:rPr>
+          <w:rFonts w:hint="eastAsia"/>
+        </w:rPr>
+        <w:t>·</w:t>
+      </w:r>
+      <w:r>
+        <w:rPr>
+          <w:rFonts w:hint="eastAsia"/>
+        </w:rPr>
+        <w:t>像</w:t>
+      </w:r>
+      <w:r>
+        <w:rPr>
+          <w:rFonts w:hint="eastAsia"/>
+        </w:rPr>
+        <w:t>QQ</w:t>
+      </w:r>
+      <w:r>
+        <w:rPr>
+          <w:rFonts w:hint="eastAsia"/>
+        </w:rPr>
+        <w:t>，指着头像时显示</w:t>
+      </w:r>
+      <w:r>
+        <w:rPr>
+          <w:rFonts w:hint="eastAsia"/>
+        </w:rPr>
+        <w:t>QQ</w:t>
+      </w:r>
+      <w:r>
+        <w:rPr>
+          <w:rFonts w:hint="eastAsia"/>
+        </w:rPr>
+        <w:t>名片，鼠标移走后过一会再小时</w:t>
+      </w:r>
+    </w:p>
+    <w:p>
+      <w:pPr>
+        <w:rPr>
+          <w:rFonts w:hint="eastAsia"/>
+        </w:rPr>
+      </w:pPr>
+      <w:r>
+        <w:rPr>
+          <w:rFonts w:hint="eastAsia"/>
+        </w:rPr>
+        <w:tab/>
+      </w:r>
+      <w:r>
+        <w:rPr>
+          <w:rFonts w:hint="eastAsia"/>
+        </w:rPr>
+        <w:tab/>
+      </w:r>
+      <w:r>
+        <w:rPr>
+          <w:rFonts w:hint="eastAsia"/>
+        </w:rPr>
+        <w:t>·移入显示，移出延时隐藏</w:t>
+      </w:r>
+      <w:r>
+        <w:rPr>
+          <w:rFonts w:hint="eastAsia"/>
+        </w:rPr>
+        <w:t>（例</w:t>
+      </w:r>
+      <w:r>
+        <w:rPr>
+          <w:rFonts w:hint="eastAsia"/>
+        </w:rPr>
+        <w:t>2_21</w:t>
+      </w:r>
+      <w:r>
+        <w:rPr>
+          <w:rFonts w:hint="eastAsia"/>
+        </w:rPr>
+        <w:t>）</w:t>
+      </w:r>
+    </w:p>
+    <w:p>
+      <w:pPr>
+        <w:rPr>
+          <w:rFonts w:hint="eastAsia"/>
+        </w:rPr>
+      </w:pPr>
+    </w:p>
+    <w:p>
+      <w:pPr>
+        <w:rPr>
+          <w:rFonts w:hint="eastAsia"/>
+        </w:rPr>
+      </w:pPr>
+      <w:r>
+        <w:rPr>
+          <w:rFonts w:hint="eastAsia"/>
+        </w:rPr>
+        <w:tab/>
+      </w:r>
+      <w:r>
+        <w:rPr>
+          <w:rFonts w:hint="eastAsia"/>
+        </w:rPr>
+        <w:t>·简化代码</w:t>
+      </w:r>
+    </w:p>
+    <w:p>
+      <w:pPr>
+        <w:rPr>
+          <w:rFonts w:hint="eastAsia"/>
+        </w:rPr>
+      </w:pPr>
+      <w:r>
+        <w:rPr>
+          <w:rFonts w:hint="eastAsia"/>
+        </w:rPr>
+        <w:tab/>
+      </w:r>
+      <w:r>
+        <w:rPr>
+          <w:rFonts w:hint="eastAsia"/>
+        </w:rPr>
+        <w:tab/>
+      </w:r>
+      <w:r>
+        <w:rPr>
+          <w:rFonts w:hint="eastAsia"/>
+        </w:rPr>
+        <w:t>·合并两个相同的</w:t>
+      </w:r>
+      <w:r>
+        <w:rPr>
+          <w:rFonts w:hint="eastAsia"/>
+        </w:rPr>
+        <w:t>mouseover</w:t>
+      </w:r>
+      <w:r>
+        <w:rPr>
+          <w:rFonts w:hint="eastAsia"/>
+        </w:rPr>
+        <w:t>和</w:t>
+      </w:r>
+      <w:r>
+        <w:rPr>
+          <w:rFonts w:hint="eastAsia"/>
+        </w:rPr>
+        <w:t>mouseout</w:t>
+      </w:r>
+    </w:p>
+    <w:p>
+      <w:pPr>
+        <w:rPr>
+          <w:rFonts w:hint="eastAsia"/>
+        </w:rPr>
+      </w:pPr>
+      <w:r>
+        <w:rPr>
+          <w:rFonts w:hint="eastAsia"/>
+        </w:rPr>
+        <w:tab/>
+      </w:r>
+      <w:r>
+        <w:rPr>
+          <w:rFonts w:hint="eastAsia"/>
+        </w:rPr>
+        <w:tab/>
+      </w:r>
+      <w:r>
+        <w:rPr>
+          <w:rFonts w:hint="eastAsia"/>
+        </w:rPr>
+        <w:tab/>
+      </w:r>
+      <w:r>
+        <w:rPr>
+          <w:rFonts w:hint="eastAsia"/>
+        </w:rPr>
+        <w:t>·</w:t>
+      </w:r>
+      <w:r>
+        <w:rPr>
+          <w:rFonts w:hint="eastAsia"/>
+        </w:rPr>
+        <w:t>js</w:t>
+      </w:r>
+      <w:r>
+        <w:rPr>
+          <w:rFonts w:hint="eastAsia"/>
+        </w:rPr>
+        <w:t>中可以【</w:t>
+      </w:r>
+      <w:r>
+        <w:rPr>
+          <w:rFonts w:hint="eastAsia"/>
+        </w:rPr>
+        <w:t>a=b=c=1</w:t>
+      </w:r>
+      <w:r>
+        <w:rPr>
+          <w:rFonts w:hint="eastAsia"/>
+        </w:rPr>
+        <w:t>】，所以俩事件也可以连等一个函数</w:t>
+      </w:r>
+      <w:r>
+        <w:rPr>
+          <w:rFonts w:hint="eastAsia"/>
+        </w:rPr>
+        <w:t>（例</w:t>
+      </w:r>
+      <w:r>
+        <w:rPr>
+          <w:rFonts w:hint="eastAsia"/>
+        </w:rPr>
+        <w:t>2_22</w:t>
+      </w:r>
+      <w:r>
+        <w:rPr>
+          <w:rFonts w:hint="eastAsia"/>
+        </w:rPr>
+        <w:t>）</w:t>
+      </w:r>
+    </w:p>
+    <w:p>
+      <w:pPr>
+        <w:rPr>
+          <w:rFonts w:hint="eastAsia"/>
+        </w:rPr>
+      </w:pPr>
+    </w:p>
+    <w:p>
+      <w:pPr>
+        <w:pStyle w:val="3"/>
+        <w:rPr>
+          <w:rFonts w:hint="eastAsia"/>
+          <w:color w:val="FF0000"/>
+        </w:rPr>
+      </w:pPr>
+      <w:r>
+        <w:rPr>
+          <w:rFonts w:hint="eastAsia"/>
+          <w:color w:val="FF0000"/>
+        </w:rPr>
+        <w:lastRenderedPageBreak/>
+        <w:t>无缝滚动</w:t>
+      </w:r>
+    </w:p>
+    <w:p>
+      <w:pPr>
+        <w:rPr>
+          <w:rFonts w:hint="eastAsia"/>
+        </w:rPr>
+      </w:pPr>
+      <w:r>
+        <w:rPr>
+          <w:rFonts w:hint="eastAsia"/>
+        </w:rPr>
+        <w:tab/>
+      </w:r>
+      <w:r>
+        <w:rPr>
+          <w:rFonts w:hint="eastAsia"/>
+        </w:rPr>
+        <w:t>·物体运动基础</w:t>
+      </w:r>
+    </w:p>
+    <w:p>
+      <w:pPr>
+        <w:rPr>
+          <w:rFonts w:hint="eastAsia"/>
+        </w:rPr>
+      </w:pPr>
+      <w:r>
+        <w:rPr>
+          <w:rFonts w:hint="eastAsia"/>
+        </w:rPr>
+        <w:tab/>
+      </w:r>
+      <w:r>
+        <w:rPr>
+          <w:rFonts w:hint="eastAsia"/>
+        </w:rPr>
+        <w:tab/>
+      </w:r>
+      <w:r>
+        <w:rPr>
+          <w:rFonts w:hint="eastAsia"/>
+        </w:rPr>
+        <w:t>·让</w:t>
+      </w:r>
+      <w:r>
+        <w:rPr>
+          <w:rFonts w:hint="eastAsia"/>
+        </w:rPr>
+        <w:t>Div</w:t>
+      </w:r>
+      <w:r>
+        <w:rPr>
+          <w:rFonts w:hint="eastAsia"/>
+        </w:rPr>
+        <w:t>里的</w:t>
+      </w:r>
+      <w:r>
+        <w:rPr>
+          <w:rFonts w:hint="eastAsia"/>
+        </w:rPr>
+        <w:t>ul</w:t>
+      </w:r>
+      <w:r>
+        <w:rPr>
+          <w:rFonts w:hint="eastAsia"/>
+        </w:rPr>
+        <w:t>移动</w:t>
+      </w:r>
+    </w:p>
+    <w:p>
+      <w:pPr>
+        <w:rPr>
+          <w:rFonts w:hint="eastAsia"/>
+        </w:rPr>
+      </w:pPr>
+      <w:r>
+        <w:rPr>
+          <w:rFonts w:hint="eastAsia"/>
+        </w:rPr>
+        <w:tab/>
+      </w:r>
+      <w:r>
+        <w:rPr>
+          <w:rFonts w:hint="eastAsia"/>
+        </w:rPr>
+        <w:tab/>
+      </w:r>
+      <w:r>
+        <w:rPr>
+          <w:rFonts w:hint="eastAsia"/>
+        </w:rPr>
+        <w:t>·</w:t>
+      </w:r>
+      <w:r>
+        <w:rPr>
+          <w:rFonts w:hint="eastAsia"/>
+        </w:rPr>
+        <w:t>offsetLeft</w:t>
+      </w:r>
+      <w:r>
+        <w:rPr>
+          <w:rFonts w:hint="eastAsia"/>
+        </w:rPr>
+        <w:t>作用</w:t>
+      </w:r>
+      <w:r>
+        <w:rPr>
+          <w:rFonts w:hint="eastAsia"/>
+        </w:rPr>
+        <w:t>（可以综合考虑所有影响物体位置的因素，</w:t>
+      </w:r>
+      <w:r>
+        <w:rPr>
+          <w:rFonts w:hint="eastAsia"/>
+        </w:rPr>
+        <w:t>最后得出物体左边距</w:t>
+      </w:r>
+      <w:r>
+        <w:rPr>
+          <w:rFonts w:hint="eastAsia"/>
+        </w:rPr>
+        <w:t>）</w:t>
+      </w:r>
+    </w:p>
+    <w:p>
+      <w:pPr>
+        <w:rPr>
+          <w:rFonts w:hint="eastAsia"/>
+        </w:rPr>
+      </w:pPr>
+      <w:r>
+        <w:rPr>
+          <w:rFonts w:hint="eastAsia"/>
+        </w:rPr>
+        <w:tab/>
+      </w:r>
+      <w:r>
+        <w:rPr>
+          <w:rFonts w:hint="eastAsia"/>
+        </w:rPr>
+        <w:tab/>
+      </w:r>
+      <w:r>
+        <w:rPr>
+          <w:rFonts w:hint="eastAsia"/>
+        </w:rPr>
+        <w:t>·用定时器让物体连续移动</w:t>
+      </w:r>
+    </w:p>
+    <w:p>
+      <w:pPr>
+        <w:rPr>
+          <w:rFonts w:hint="eastAsia"/>
+        </w:rPr>
+      </w:pPr>
+      <w:r>
+        <w:rPr>
+          <w:rFonts w:hint="eastAsia"/>
+        </w:rPr>
+        <w:tab/>
+      </w:r>
+      <w:r>
+        <w:rPr>
+          <w:rFonts w:hint="eastAsia"/>
+        </w:rPr>
+        <w:tab/>
+      </w:r>
+      <w:r>
+        <w:rPr>
+          <w:rFonts w:hint="eastAsia"/>
+        </w:rPr>
+        <w:t>·复制</w:t>
+      </w:r>
+      <w:r>
+        <w:rPr>
+          <w:rFonts w:hint="eastAsia"/>
+        </w:rPr>
+        <w:t>li</w:t>
+      </w:r>
+    </w:p>
+    <w:p>
+      <w:pPr>
+        <w:rPr>
+          <w:rFonts w:hint="eastAsia"/>
+        </w:rPr>
+      </w:pPr>
+      <w:r>
+        <w:rPr>
+          <w:rFonts w:hint="eastAsia"/>
+        </w:rPr>
+        <w:tab/>
+      </w:r>
+      <w:r>
+        <w:rPr>
+          <w:rFonts w:hint="eastAsia"/>
+        </w:rPr>
+        <w:tab/>
+      </w:r>
+      <w:r>
+        <w:rPr>
+          <w:rFonts w:hint="eastAsia"/>
+        </w:rPr>
+        <w:tab/>
+      </w:r>
+      <w:r>
+        <w:rPr>
+          <w:rFonts w:hint="eastAsia"/>
+        </w:rPr>
+        <w:t>·</w:t>
+      </w:r>
+      <w:r>
+        <w:rPr>
+          <w:rFonts w:hint="eastAsia"/>
+        </w:rPr>
+        <w:t>innerHTML</w:t>
+      </w:r>
+      <w:r>
+        <w:rPr>
+          <w:rFonts w:hint="eastAsia"/>
+        </w:rPr>
+        <w:t>和</w:t>
+      </w:r>
+      <w:r>
+        <w:rPr>
+          <w:rFonts w:hint="eastAsia"/>
+        </w:rPr>
+        <w:t>+=</w:t>
+      </w:r>
+    </w:p>
+    <w:p>
+      <w:pPr>
+        <w:rPr>
+          <w:rFonts w:hint="eastAsia"/>
+        </w:rPr>
+      </w:pPr>
+      <w:r>
+        <w:rPr>
+          <w:rFonts w:hint="eastAsia"/>
+        </w:rPr>
+        <w:tab/>
+      </w:r>
+      <w:r>
+        <w:rPr>
+          <w:rFonts w:hint="eastAsia"/>
+        </w:rPr>
+        <w:tab/>
+      </w:r>
+      <w:r>
+        <w:rPr>
+          <w:rFonts w:hint="eastAsia"/>
+        </w:rPr>
+        <w:tab/>
+      </w:r>
+      <w:r>
+        <w:rPr>
+          <w:rFonts w:hint="eastAsia"/>
+        </w:rPr>
+        <w:t>·修改</w:t>
+      </w:r>
+      <w:r>
+        <w:rPr>
+          <w:rFonts w:hint="eastAsia"/>
+        </w:rPr>
+        <w:t>ul</w:t>
+      </w:r>
+      <w:r>
+        <w:rPr>
+          <w:rFonts w:hint="eastAsia"/>
+        </w:rPr>
+        <w:t>的</w:t>
+      </w:r>
+      <w:r>
+        <w:rPr>
+          <w:rFonts w:hint="eastAsia"/>
+        </w:rPr>
+        <w:t>width</w:t>
+      </w:r>
+    </w:p>
+    <w:p>
+      <w:pPr>
+        <w:rPr>
+          <w:rFonts w:hint="eastAsia"/>
+        </w:rPr>
+      </w:pPr>
+      <w:r>
+        <w:rPr>
+          <w:rFonts w:hint="eastAsia"/>
+        </w:rPr>
+        <w:tab/>
+      </w:r>
+      <w:r>
+        <w:rPr>
+          <w:rFonts w:hint="eastAsia"/>
+        </w:rPr>
+        <w:tab/>
+      </w:r>
+      <w:r>
+        <w:rPr>
+          <w:rFonts w:hint="eastAsia"/>
+        </w:rPr>
+        <w:t>·滚动过界后，重设位置</w:t>
+      </w:r>
+    </w:p>
+    <w:p>
+      <w:r>
+        <w:rPr>
+          <w:rFonts w:hint="eastAsia"/>
+        </w:rPr>
+        <w:tab/>
+      </w:r>
+      <w:r>
+        <w:rPr>
+          <w:rFonts w:hint="eastAsia"/>
+        </w:rPr>
+        <w:tab/>
+      </w:r>
+      <w:r>
+        <w:rPr>
+          <w:rFonts w:hint="eastAsia"/>
+        </w:rPr>
+        <w:tab/>
+      </w:r>
+      <w:r>
+        <w:rPr>
+          <w:rFonts w:hint="eastAsia"/>
+        </w:rPr>
+        <w:t>·判断过界</w:t>
+      </w:r>
+    </w:p>
+    <w:p>
+      <w:pPr>
+        <w:rPr>
+          <w:rFonts w:hint="eastAsia"/>
+        </w:rPr>
+      </w:pPr>
+      <w:r>
+        <w:rPr>
+          <w:rFonts w:hint="eastAsia"/>
+        </w:rPr>
+        <w:t>（例</w:t>
+      </w:r>
+      <w:r>
+        <w:rPr>
+          <w:rFonts w:hint="eastAsia"/>
+        </w:rPr>
+        <w:t>2_23</w:t>
+      </w:r>
+      <w:r>
+        <w:rPr>
+          <w:rFonts w:hint="eastAsia"/>
+        </w:rPr>
+        <w:t>）</w:t>
+      </w:r>
+    </w:p>
+    <w:p>
+      <w:pPr>
+        <w:pStyle w:val="3"/>
+        <w:rPr>
+          <w:rFonts w:hint="eastAsia"/>
+          <w:color w:val="FF0000"/>
+        </w:rPr>
+      </w:pPr>
+      <w:r>
+        <w:rPr>
+          <w:rFonts w:hint="eastAsia"/>
+          <w:color w:val="FF0000"/>
+        </w:rPr>
+        <w:t>无缝滚动——扩展</w:t>
+      </w:r>
+    </w:p>
+    <w:p>
+      <w:pPr>
+        <w:rPr>
+          <w:rFonts w:hint="eastAsia"/>
+        </w:rPr>
+      </w:pPr>
+      <w:r>
+        <w:rPr>
+          <w:rFonts w:hint="eastAsia"/>
+        </w:rPr>
+        <w:tab/>
+      </w:r>
+      <w:r>
+        <w:rPr>
+          <w:rFonts w:hint="eastAsia"/>
+        </w:rPr>
+        <w:t>·改变滚动方向</w:t>
+      </w:r>
+    </w:p>
+    <w:p>
+      <w:pPr>
+        <w:rPr>
+          <w:rFonts w:hint="eastAsia"/>
+        </w:rPr>
+      </w:pPr>
+      <w:r>
+        <w:rPr>
+          <w:rFonts w:hint="eastAsia"/>
+        </w:rPr>
+        <w:tab/>
+      </w:r>
+      <w:r>
+        <w:rPr>
+          <w:rFonts w:hint="eastAsia"/>
+        </w:rPr>
+        <w:tab/>
+      </w:r>
+      <w:r>
+        <w:rPr>
+          <w:rFonts w:hint="eastAsia"/>
+        </w:rPr>
+        <w:t>·修改</w:t>
+      </w:r>
+      <w:r>
+        <w:rPr>
+          <w:rFonts w:hint="eastAsia"/>
+        </w:rPr>
+        <w:t>speed</w:t>
+      </w:r>
+    </w:p>
+    <w:p>
+      <w:pPr>
+        <w:rPr>
+          <w:rFonts w:hint="eastAsia"/>
+        </w:rPr>
+      </w:pPr>
+      <w:r>
+        <w:rPr>
+          <w:rFonts w:hint="eastAsia"/>
+        </w:rPr>
+        <w:tab/>
+      </w:r>
+      <w:r>
+        <w:rPr>
+          <w:rFonts w:hint="eastAsia"/>
+        </w:rPr>
+        <w:tab/>
+      </w:r>
+      <w:r>
+        <w:rPr>
+          <w:rFonts w:hint="eastAsia"/>
+        </w:rPr>
+        <w:t>·修改判断条件</w:t>
+      </w:r>
+    </w:p>
+    <w:p>
+      <w:pPr>
+        <w:rPr>
+          <w:rFonts w:hint="eastAsia"/>
+        </w:rPr>
+      </w:pPr>
+      <w:r>
+        <w:rPr>
+          <w:rFonts w:hint="eastAsia"/>
+        </w:rPr>
+        <w:tab/>
+      </w:r>
+      <w:r>
+        <w:rPr>
+          <w:rFonts w:hint="eastAsia"/>
+        </w:rPr>
+        <w:t>·鼠标移入暂停</w:t>
+      </w:r>
+    </w:p>
+    <w:p>
+      <w:pPr>
+        <w:rPr>
+          <w:rFonts w:hint="eastAsia"/>
+        </w:rPr>
+      </w:pPr>
+      <w:r>
+        <w:rPr>
+          <w:rFonts w:hint="eastAsia"/>
+        </w:rPr>
+        <w:tab/>
+      </w:r>
+      <w:r>
+        <w:rPr>
+          <w:rFonts w:hint="eastAsia"/>
+        </w:rPr>
+        <w:tab/>
+      </w:r>
+      <w:r>
+        <w:rPr>
+          <w:rFonts w:hint="eastAsia"/>
+        </w:rPr>
+        <w:t>·移入关闭定时器</w:t>
+      </w:r>
+    </w:p>
+    <w:p>
+      <w:pPr>
+        <w:rPr>
+          <w:rFonts w:hint="eastAsia"/>
+        </w:rPr>
+      </w:pPr>
+      <w:r>
+        <w:rPr>
+          <w:rFonts w:hint="eastAsia"/>
+        </w:rPr>
+        <w:tab/>
+      </w:r>
+      <w:r>
+        <w:rPr>
+          <w:rFonts w:hint="eastAsia"/>
+        </w:rPr>
+        <w:tab/>
+      </w:r>
+      <w:r>
+        <w:rPr>
+          <w:rFonts w:hint="eastAsia"/>
+        </w:rPr>
+        <w:t>·移出重新开启定时器</w:t>
+      </w:r>
+    </w:p>
+    <w:p>
+      <w:pPr>
+        <w:rPr>
+          <w:rFonts w:hint="eastAsia"/>
+        </w:rPr>
+      </w:pPr>
+      <w:r>
+        <w:rPr>
+          <w:rFonts w:hint="eastAsia"/>
+        </w:rPr>
+        <w:t>（例</w:t>
+      </w:r>
+      <w:r>
+        <w:rPr>
+          <w:rFonts w:hint="eastAsia"/>
+        </w:rPr>
+        <w:t>2_24</w:t>
+      </w:r>
+      <w:r>
+        <w:rPr>
+          <w:rFonts w:hint="eastAsia"/>
+        </w:rPr>
+        <w:t>）</w:t>
+      </w:r>
+    </w:p>
+    <w:p/>
+    <w:p>
+      <w:pPr>
+        <w:pStyle w:val="3"/>
+        <w:rPr>
+          <w:rFonts w:hint="eastAsia"/>
+        </w:rPr>
+      </w:pPr>
+      <w:r>
+        <w:rPr>
+          <w:rFonts w:hint="eastAsia"/>
+        </w:rPr>
+        <w:t>扩展：</w:t>
+      </w:r>
+    </w:p>
+    <w:p>
+      <w:pPr>
+        <w:rPr>
+          <w:rFonts w:hint="eastAsia"/>
+        </w:rPr>
+      </w:pPr>
+      <w:r>
+        <w:rPr>
+          <w:rFonts w:hint="eastAsia"/>
+        </w:rPr>
+        <w:tab/>
+      </w:r>
+      <w:r>
+        <w:rPr>
+          <w:rFonts w:hint="eastAsia"/>
+        </w:rPr>
+        <w:t>·</w:t>
+      </w:r>
+      <w:r>
+        <w:rPr>
+          <w:rFonts w:hint="eastAsia"/>
+        </w:rPr>
+        <w:t>offsetLeft/offsetTop</w:t>
+      </w:r>
+    </w:p>
+    <w:p>
+      <w:pPr>
+        <w:rPr>
+          <w:rFonts w:hint="eastAsia"/>
+        </w:rPr>
+      </w:pPr>
+      <w:r>
+        <w:rPr>
+          <w:rFonts w:hint="eastAsia"/>
+        </w:rPr>
+        <w:tab/>
+      </w:r>
+      <w:r>
+        <w:rPr>
+          <w:rFonts w:hint="eastAsia"/>
+        </w:rPr>
+        <w:t>·</w:t>
+      </w:r>
+      <w:r>
+        <w:rPr>
+          <w:rFonts w:hint="eastAsia"/>
+        </w:rPr>
+        <w:t>offsetWidth / offsetHeight</w:t>
+      </w:r>
+    </w:p>
+    <w:p>
+      <w:pPr>
+        <w:rPr>
+          <w:rFonts w:hint="eastAsia"/>
+        </w:rPr>
+      </w:pPr>
+      <w:r>
+        <w:rPr>
+          <w:rFonts w:hint="eastAsia"/>
+        </w:rPr>
+        <w:tab/>
+      </w:r>
+      <w:r>
+        <w:rPr>
+          <w:rFonts w:hint="eastAsia"/>
+        </w:rPr>
+        <w:t>·</w:t>
+      </w:r>
+      <w:r>
+        <w:rPr>
+          <w:rFonts w:hint="eastAsia"/>
+        </w:rPr>
+        <w:t>css</w:t>
+      </w:r>
+      <w:r>
+        <w:rPr>
+          <w:rFonts w:hint="eastAsia"/>
+        </w:rPr>
+        <w:t>中的</w:t>
+      </w:r>
+      <w:r>
+        <w:rPr>
+          <w:rFonts w:hint="eastAsia"/>
+        </w:rPr>
+        <w:t>*</w:t>
+      </w:r>
+      <w:r>
+        <w:rPr>
+          <w:rFonts w:hint="eastAsia"/>
+        </w:rPr>
+        <w:t>是通配符，作用于所有元素。</w:t>
+      </w:r>
+      <w:r>
+        <w:rPr>
+          <w:rFonts w:hint="eastAsia"/>
+        </w:rPr>
+        <w:t>【</w:t>
+      </w:r>
+      <w:r>
+        <w:t>*{margin:0px;padding:0px}</w:t>
+      </w:r>
+      <w:r>
+        <w:rPr>
+          <w:rFonts w:hint="eastAsia"/>
+        </w:rPr>
+        <w:t>】</w:t>
+      </w:r>
+      <w:r>
+        <w:rPr>
+          <w:rFonts w:hint="eastAsia"/>
+        </w:rPr>
+        <w:t>就是整个页面里的所有元素，全部</w:t>
+      </w:r>
+      <w:r>
+        <w:rPr>
+          <w:rFonts w:hint="eastAsia"/>
+        </w:rPr>
+        <w:t>margin</w:t>
+      </w:r>
+      <w:r>
+        <w:rPr>
+          <w:rFonts w:hint="eastAsia"/>
+        </w:rPr>
+        <w:t>和</w:t>
+      </w:r>
+      <w:r>
+        <w:rPr>
+          <w:rFonts w:hint="eastAsia"/>
+        </w:rPr>
+        <w:t>padding</w:t>
+      </w:r>
+      <w:r>
+        <w:rPr>
+          <w:rFonts w:hint="eastAsia"/>
+        </w:rPr>
+        <w:t>都设</w:t>
+      </w:r>
+      <w:r>
+        <w:rPr>
+          <w:rFonts w:hint="eastAsia"/>
+        </w:rPr>
+        <w:t>为</w:t>
+      </w:r>
+      <w:r>
+        <w:rPr>
+          <w:rFonts w:hint="eastAsia"/>
+        </w:rPr>
+        <w:t>0</w:t>
+      </w:r>
+      <w:r>
+        <w:rPr>
+          <w:rFonts w:hint="eastAsia"/>
+        </w:rPr>
+        <w:t>，这是</w:t>
+      </w:r>
+      <w:r>
+        <w:rPr>
+          <w:rFonts w:hint="eastAsia"/>
+        </w:rPr>
+        <w:t>css reset</w:t>
+      </w:r>
+      <w:r>
+        <w:rPr>
+          <w:rFonts w:hint="eastAsia"/>
+        </w:rPr>
+        <w:t>的一种写法。不推荐。过于鲁莽</w:t>
+      </w:r>
+      <w:r>
+        <w:rPr>
+          <w:rFonts w:hint="eastAsia"/>
+        </w:rPr>
+        <w:t>，</w:t>
+      </w:r>
+      <w:r>
+        <w:rPr>
+          <w:rFonts w:hint="eastAsia"/>
+        </w:rPr>
+        <w:t>效率也不高。</w:t>
+      </w:r>
+      <w:r>
+        <w:rPr>
+          <w:rFonts w:hint="eastAsia"/>
+        </w:rPr>
+        <w:t>【</w:t>
+      </w:r>
+      <w:r>
+        <w:t>https://segmentfault.com/q/1010000005362370</w:t>
+      </w:r>
+      <w:r>
+        <w:rPr>
+          <w:rFonts w:hint="eastAsia"/>
+        </w:rPr>
+        <w:t>】</w:t>
+      </w:r>
     </w:p>
     <w:p>
       <w:pPr>

</xml_diff>